<commit_message>
changed according to teacher
</commit_message>
<xml_diff>
--- a/YC khach hang.docx
+++ b/YC khach hang.docx
@@ -35,12 +35,12 @@
     </w:p>
     <w:p>
       <w:r>
+        <w:t>- Nhân viên</w:t>
+      </w:r>
+    </w:p>
+    <w:p>
+      <w:r>
         <w:t>- Người mua</w:t>
-      </w:r>
-    </w:p>
-    <w:p>
-      <w:r>
-        <w:t>Bảo mật:</w:t>
       </w:r>
     </w:p>
     <w:p>
@@ -48,49 +48,45 @@
         <w:pStyle w:val="Heading1"/>
       </w:pPr>
       <w:r>
-        <w:t>- Đăng nhập có phân quyền</w:t>
-      </w:r>
-    </w:p>
-    <w:p>
-      <w:r>
-        <w:t>- Người mua chỉ có thể đăng ký,</w:t>
-      </w:r>
-      <w:r>
-        <w:t xml:space="preserve"> xem lịch sử mua hàng,</w:t>
-      </w:r>
-      <w:r>
-        <w:t xml:space="preserve"> chỉnh thông tin cá nhân, xem hàng, thêm hàng vào giỏ, mua hàng và chỉ sau khi đã mua mới được bình luận lên trang của mặt hàng.</w:t>
-      </w:r>
-    </w:p>
-    <w:p>
-      <w:r>
-        <w:t>- Admin được thêm, xóa, sửa các sản phẩm, xóa các tài khoản người dùng vi phạm, reset lại mật khẩu cho tài khoản người dùng bị mất</w:t>
-      </w:r>
-      <w:r>
-        <w:t>, được xóa bình luận vi phạm nội quy, được xem các thống kê về doanh thu, đồng thời đổi trạng thái của đơn hàng.</w:t>
-      </w:r>
-    </w:p>
-    <w:p>
-      <w:pPr>
-        <w:pStyle w:val="Heading1"/>
-      </w:pPr>
-      <w:r>
-        <w:t>Phần cứng:</w:t>
-      </w:r>
-    </w:p>
-    <w:p>
-      <w:r>
-        <w:t>- JDK 1.8 trở lên</w:t>
-      </w:r>
-    </w:p>
-    <w:p>
-      <w:r>
-        <w:t>- Sử dụng JDBC</w:t>
-      </w:r>
-    </w:p>
-    <w:p>
-      <w:r>
-        <w:t>- SQL Server 2008 trở lên</w:t>
+        <w:t>Yêu cầu:</w:t>
+      </w:r>
+    </w:p>
+    <w:p>
+      <w:r>
+        <w:t>- Ứng dụng sẽ hiển thị các sản phẩm, mô tả và đánh giá của sản phẩm cho người dùng xem, người dùng có thể chọn và thêm vào giỏ hàng, sau đó đặt mua, đặt mua xong mới có thể bình luận.</w:t>
+      </w:r>
+    </w:p>
+    <w:p>
+      <w:r>
+        <w:t>- Cho phép nhiều phương thức thanh toán qua ví điện tử, tài khoản ngân hàng,</w:t>
+      </w:r>
+      <w:r>
+        <w:t xml:space="preserve"> ship COD...</w:t>
+      </w:r>
+    </w:p>
+    <w:p>
+      <w:r>
+        <w:t>- Mỗi người dùng cần đăng nhập, không có tài khoản thì sẽ đăng ký.</w:t>
+      </w:r>
+    </w:p>
+    <w:p>
+      <w:r>
+        <w:t>- Nhân viên được phép xem các đơn chưa xử lý xong, đánh dấu thành đang ship hoặc đã ship</w:t>
+      </w:r>
+    </w:p>
+    <w:p>
+      <w:r>
+        <w:t>- Các đơn đã ship sẽ được đưa vào lưu trữ.</w:t>
+      </w:r>
+    </w:p>
+    <w:p>
+      <w:r>
+        <w:t>- Admin có tất cả quyền của nhân viên, nhưng có thể xóa đơn chưa xử lý xong, quản lý thông tin người dùng, quản lý các danh mục sản phẩm và các sản phẩm, xem thống kê.</w:t>
+      </w:r>
+    </w:p>
+    <w:p>
+      <w:r>
+        <w:t>- Thống kê gồm doanh thu theo tháng, theo năm, lượng đơn trên một người dùng.</w:t>
       </w:r>
     </w:p>
     <w:sectPr>

</xml_diff>